<commit_message>
Traducciones y documentación versión 5.0.1
</commit_message>
<xml_diff>
--- a/PAYTPV-MODULO MAGENTO.docx
+++ b/PAYTPV-MODULO MAGENTO.docx
@@ -2190,8 +2190,6 @@
               </w:rPr>
               <w:t xml:space="preserve"> – 1.</w:t>
             </w:r>
-            <w:bookmarkStart w:id="1" w:name="_GoBack"/>
-            <w:bookmarkEnd w:id="1"/>
             <w:r>
               <w:rPr>
                 <w:rFonts w:ascii="Verdana" w:hAnsi="Verdana"/>
@@ -2612,13 +2610,33 @@
           </w:tcPr>
           <w:p>
             <w:pPr>
-              <w:pStyle w:val="Textoindependiente"/>
-              <w:rPr>
-                <w:rFonts w:ascii="Verdana" w:hAnsi="Verdana"/>
-                <w:sz w:val="22"/>
-                <w:szCs w:val="22"/>
+              <w:spacing w:before="120" w:after="120"/>
+              <w:ind w:left="113" w:right="113"/>
+              <w:rPr>
+                <w:rFonts w:ascii="Verdana" w:hAnsi="Verdana"/>
+                <w:sz w:val="16"/>
+                <w:szCs w:val="16"/>
               </w:rPr>
             </w:pPr>
+            <w:proofErr w:type="spellStart"/>
+            <w:r>
+              <w:rPr>
+                <w:rFonts w:ascii="Verdana" w:hAnsi="Verdana"/>
+                <w:sz w:val="16"/>
+                <w:szCs w:val="16"/>
+              </w:rPr>
+              <w:lastRenderedPageBreak/>
+              <w:t>Jose</w:t>
+            </w:r>
+            <w:proofErr w:type="spellEnd"/>
+            <w:r>
+              <w:rPr>
+                <w:rFonts w:ascii="Verdana" w:hAnsi="Verdana"/>
+                <w:sz w:val="16"/>
+                <w:szCs w:val="16"/>
+              </w:rPr>
+              <w:t xml:space="preserve"> Ramón García</w:t>
+            </w:r>
           </w:p>
         </w:tc>
         <w:tc>
@@ -2627,13 +2645,46 @@
           </w:tcPr>
           <w:p>
             <w:pPr>
-              <w:pStyle w:val="Ttulo1"/>
-              <w:ind w:left="0" w:firstLine="0"/>
-              <w:rPr>
-                <w:b w:val="0"/>
-                <w:szCs w:val="22"/>
+              <w:spacing w:before="120" w:after="120"/>
+              <w:ind w:left="113" w:right="113"/>
+              <w:rPr>
+                <w:rFonts w:ascii="Verdana" w:hAnsi="Verdana"/>
+                <w:sz w:val="16"/>
+                <w:szCs w:val="16"/>
               </w:rPr>
             </w:pPr>
+            <w:r>
+              <w:rPr>
+                <w:rFonts w:ascii="Verdana" w:hAnsi="Verdana"/>
+                <w:sz w:val="16"/>
+                <w:szCs w:val="16"/>
+              </w:rPr>
+              <w:t>0</w:t>
+            </w:r>
+            <w:r>
+              <w:rPr>
+                <w:rFonts w:ascii="Verdana" w:hAnsi="Verdana"/>
+                <w:sz w:val="16"/>
+                <w:szCs w:val="16"/>
+              </w:rPr>
+              <w:t>4</w:t>
+            </w:r>
+            <w:r>
+              <w:rPr>
+                <w:rFonts w:ascii="Verdana" w:hAnsi="Verdana"/>
+                <w:sz w:val="16"/>
+                <w:szCs w:val="16"/>
+              </w:rPr>
+              <w:t>/02</w:t>
+            </w:r>
+            <w:r>
+              <w:rPr>
+                <w:rFonts w:ascii="Verdana" w:hAnsi="Verdana"/>
+                <w:sz w:val="16"/>
+                <w:szCs w:val="16"/>
+              </w:rPr>
+              <w:t>/2015</w:t>
+            </w:r>
           </w:p>
         </w:tc>
         <w:tc>
@@ -2642,13 +2693,80 @@
           </w:tcPr>
           <w:p>
             <w:pPr>
-              <w:pStyle w:val="Ttulo1"/>
-              <w:ind w:left="0" w:firstLine="0"/>
-              <w:rPr>
-                <w:b w:val="0"/>
-                <w:szCs w:val="22"/>
+              <w:spacing w:before="120" w:after="120"/>
+              <w:ind w:left="113" w:right="113"/>
+              <w:rPr>
+                <w:rFonts w:ascii="Verdana" w:hAnsi="Verdana"/>
+                <w:sz w:val="16"/>
+                <w:szCs w:val="16"/>
               </w:rPr>
             </w:pPr>
+            <w:r>
+              <w:rPr>
+                <w:rFonts w:ascii="Verdana" w:hAnsi="Verdana"/>
+                <w:sz w:val="16"/>
+                <w:szCs w:val="16"/>
+              </w:rPr>
+              <w:t>V 5.0.</w:t>
+            </w:r>
+            <w:r>
+              <w:rPr>
+                <w:rFonts w:ascii="Verdana" w:hAnsi="Verdana"/>
+                <w:sz w:val="16"/>
+                <w:szCs w:val="16"/>
+              </w:rPr>
+              <w:t>1 (</w:t>
+            </w:r>
+            <w:proofErr w:type="spellStart"/>
+            <w:r>
+              <w:rPr>
+                <w:rFonts w:ascii="Verdana" w:hAnsi="Verdana"/>
+                <w:sz w:val="16"/>
+                <w:szCs w:val="16"/>
+              </w:rPr>
+              <w:t>Magento</w:t>
+            </w:r>
+            <w:proofErr w:type="spellEnd"/>
+            <w:r>
+              <w:rPr>
+                <w:rFonts w:ascii="Verdana" w:hAnsi="Verdana"/>
+                <w:sz w:val="16"/>
+                <w:szCs w:val="16"/>
+              </w:rPr>
+              <w:t xml:space="preserve"> 1.5</w:t>
+            </w:r>
+            <w:r>
+              <w:rPr>
+                <w:rFonts w:ascii="Verdana" w:hAnsi="Verdana"/>
+                <w:sz w:val="16"/>
+                <w:szCs w:val="16"/>
+              </w:rPr>
+              <w:t xml:space="preserve"> – 1.</w:t>
+            </w:r>
+            <w:r>
+              <w:rPr>
+                <w:rFonts w:ascii="Verdana" w:hAnsi="Verdana"/>
+                <w:sz w:val="16"/>
+                <w:szCs w:val="16"/>
+              </w:rPr>
+              <w:t>9</w:t>
+            </w:r>
+            <w:r>
+              <w:rPr>
+                <w:rFonts w:ascii="Verdana" w:hAnsi="Verdana"/>
+                <w:sz w:val="16"/>
+                <w:szCs w:val="16"/>
+              </w:rPr>
+              <w:t>.0.1</w:t>
+            </w:r>
+            <w:r>
+              <w:rPr>
+                <w:rFonts w:ascii="Verdana" w:hAnsi="Verdana"/>
+                <w:sz w:val="16"/>
+                <w:szCs w:val="16"/>
+              </w:rPr>
+              <w:t>)</w:t>
+            </w:r>
           </w:p>
         </w:tc>
         <w:tc>
@@ -2657,13 +2775,149 @@
           </w:tcPr>
           <w:p>
             <w:pPr>
-              <w:pStyle w:val="Ttulo1"/>
-              <w:ind w:left="0" w:firstLine="0"/>
-              <w:rPr>
-                <w:b w:val="0"/>
-                <w:szCs w:val="22"/>
+              <w:pStyle w:val="Prrafodelista"/>
+              <w:numPr>
+                <w:ilvl w:val="0"/>
+                <w:numId w:val="10"/>
+              </w:numPr>
+              <w:spacing w:before="120" w:after="120"/>
+              <w:ind w:right="113"/>
+              <w:rPr>
+                <w:rFonts w:ascii="Verdana" w:hAnsi="Verdana"/>
+                <w:sz w:val="16"/>
+                <w:szCs w:val="16"/>
               </w:rPr>
             </w:pPr>
+            <w:r>
+              <w:rPr>
+                <w:rFonts w:ascii="Verdana" w:hAnsi="Verdana" w:cs="Helvetica"/>
+                <w:color w:val="333333"/>
+                <w:sz w:val="16"/>
+                <w:szCs w:val="16"/>
+                <w:shd w:val="clear" w:color="auto" w:fill="FFFFFF"/>
+              </w:rPr>
+              <w:t xml:space="preserve">Problemas duplicidad </w:t>
+            </w:r>
+            <w:proofErr w:type="spellStart"/>
+            <w:r>
+              <w:rPr>
+                <w:rFonts w:ascii="Verdana" w:hAnsi="Verdana" w:cs="Helvetica"/>
+                <w:color w:val="333333"/>
+                <w:sz w:val="16"/>
+                <w:szCs w:val="16"/>
+                <w:shd w:val="clear" w:color="auto" w:fill="FFFFFF"/>
+              </w:rPr>
+              <w:t>libreria</w:t>
+            </w:r>
+            <w:proofErr w:type="spellEnd"/>
+            <w:r>
+              <w:rPr>
+                <w:rFonts w:ascii="Verdana" w:hAnsi="Verdana" w:cs="Helvetica"/>
+                <w:color w:val="333333"/>
+                <w:sz w:val="16"/>
+                <w:szCs w:val="16"/>
+                <w:shd w:val="clear" w:color="auto" w:fill="FFFFFF"/>
+              </w:rPr>
+              <w:t xml:space="preserve"> </w:t>
+            </w:r>
+            <w:proofErr w:type="spellStart"/>
+            <w:r>
+              <w:rPr>
+                <w:rFonts w:ascii="Verdana" w:hAnsi="Verdana" w:cs="Helvetica"/>
+                <w:color w:val="333333"/>
+                <w:sz w:val="16"/>
+                <w:szCs w:val="16"/>
+                <w:shd w:val="clear" w:color="auto" w:fill="FFFFFF"/>
+              </w:rPr>
+              <w:t>jquery</w:t>
+            </w:r>
+            <w:proofErr w:type="spellEnd"/>
+          </w:p>
+          <w:p>
+            <w:pPr>
+              <w:pStyle w:val="Prrafodelista"/>
+              <w:numPr>
+                <w:ilvl w:val="0"/>
+                <w:numId w:val="10"/>
+              </w:numPr>
+              <w:spacing w:before="120" w:after="120"/>
+              <w:ind w:right="113"/>
+              <w:rPr>
+                <w:rFonts w:ascii="Verdana" w:hAnsi="Verdana"/>
+                <w:sz w:val="16"/>
+                <w:szCs w:val="16"/>
+              </w:rPr>
+            </w:pPr>
+            <w:r>
+              <w:rPr>
+                <w:rFonts w:ascii="Verdana" w:hAnsi="Verdana" w:cs="Helvetica"/>
+                <w:color w:val="333333"/>
+                <w:sz w:val="16"/>
+                <w:szCs w:val="16"/>
+                <w:shd w:val="clear" w:color="auto" w:fill="FFFFFF"/>
+              </w:rPr>
+              <w:t xml:space="preserve">Compatibilidad con </w:t>
+            </w:r>
+            <w:proofErr w:type="spellStart"/>
+            <w:r>
+              <w:rPr>
+                <w:rFonts w:ascii="Verdana" w:hAnsi="Verdana" w:cs="Helvetica"/>
+                <w:color w:val="333333"/>
+                <w:sz w:val="16"/>
+                <w:szCs w:val="16"/>
+                <w:shd w:val="clear" w:color="auto" w:fill="FFFFFF"/>
+              </w:rPr>
+              <w:t>onestepcheckout</w:t>
+            </w:r>
+            <w:proofErr w:type="spellEnd"/>
+            <w:r>
+              <w:rPr>
+                <w:rFonts w:ascii="Verdana" w:hAnsi="Verdana" w:cs="Helvetica"/>
+                <w:color w:val="333333"/>
+                <w:sz w:val="16"/>
+                <w:szCs w:val="16"/>
+                <w:shd w:val="clear" w:color="auto" w:fill="FFFFFF"/>
+              </w:rPr>
+              <w:t xml:space="preserve"> y </w:t>
+            </w:r>
+            <w:proofErr w:type="spellStart"/>
+            <w:r>
+              <w:rPr>
+                <w:rFonts w:ascii="Verdana" w:hAnsi="Verdana" w:cs="Helvetica"/>
+                <w:color w:val="333333"/>
+                <w:sz w:val="16"/>
+                <w:szCs w:val="16"/>
+                <w:shd w:val="clear" w:color="auto" w:fill="FFFFFF"/>
+              </w:rPr>
+              <w:t>onepagecheckout</w:t>
+            </w:r>
+            <w:proofErr w:type="spellEnd"/>
+          </w:p>
+          <w:p>
+            <w:pPr>
+              <w:pStyle w:val="Prrafodelista"/>
+              <w:numPr>
+                <w:ilvl w:val="0"/>
+                <w:numId w:val="10"/>
+              </w:numPr>
+              <w:spacing w:before="120" w:after="120"/>
+              <w:ind w:right="113"/>
+              <w:rPr>
+                <w:rFonts w:ascii="Verdana" w:hAnsi="Verdana"/>
+                <w:sz w:val="16"/>
+                <w:szCs w:val="16"/>
+              </w:rPr>
+            </w:pPr>
+            <w:r>
+              <w:rPr>
+                <w:rFonts w:ascii="Verdana" w:hAnsi="Verdana" w:cs="Helvetica"/>
+                <w:color w:val="333333"/>
+                <w:sz w:val="16"/>
+                <w:szCs w:val="16"/>
+                <w:shd w:val="clear" w:color="auto" w:fill="FFFFFF"/>
+              </w:rPr>
+              <w:t>Traducciones</w:t>
+            </w:r>
           </w:p>
         </w:tc>
       </w:tr>
@@ -2683,6 +2937,8 @@
       <w:r>
         <w:br w:type="page"/>
       </w:r>
+      <w:bookmarkStart w:id="1" w:name="_GoBack"/>
+      <w:bookmarkEnd w:id="1"/>
     </w:p>
     <w:p>
       <w:pPr>
@@ -8887,7 +9143,7 @@
 </file>
 
 <file path=customXml/itemProps1.xml><?xml version="1.0" encoding="utf-8"?>
-<ds:datastoreItem xmlns:ds="http://schemas.openxmlformats.org/officeDocument/2006/customXml" ds:itemID="{E294D25C-5FF3-4A5B-B622-592F503B51BF}">
+<ds:datastoreItem xmlns:ds="http://schemas.openxmlformats.org/officeDocument/2006/customXml" ds:itemID="{2C9E1970-CFB2-4C8E-BDC8-9E7609DAB178}">
   <ds:schemaRefs>
     <ds:schemaRef ds:uri="http://schemas.openxmlformats.org/officeDocument/2006/bibliography"/>
   </ds:schemaRefs>

</xml_diff>